<commit_message>
Removed typo mistakes from documentation
</commit_message>
<xml_diff>
--- a/vEPC_4.1/Documentation/vEPC Automation Scripts User Guide.docx
+++ b/vEPC_4.1/Documentation/vEPC Automation Scripts User Guide.docx
@@ -633,63 +633,110 @@
             </w:rPr>
             <w:fldChar w:fldCharType="separate"/>
           </w:r>
-          <w:hyperlink w:anchor="_Toc435020420" w:history="1">
-            <w:r>
-              <w:rPr>
-                <w:rStyle w:val="Hyperlink"/>
-                <w:noProof/>
-              </w:rPr>
-              <w:t>Revision History:</w:t>
-            </w:r>
-            <w:r>
-              <w:rPr>
-                <w:noProof/>
-                <w:webHidden/>
-              </w:rPr>
-              <w:tab/>
-            </w:r>
-            <w:r>
-              <w:rPr>
-                <w:noProof/>
-                <w:webHidden/>
-              </w:rPr>
-              <w:fldChar w:fldCharType="begin"/>
-            </w:r>
-            <w:r>
-              <w:rPr>
-                <w:noProof/>
-                <w:webHidden/>
-              </w:rPr>
-              <w:instrText xml:space="preserve"> PAGEREF _Toc435020420 \h </w:instrText>
-            </w:r>
-            <w:r>
-              <w:rPr>
-                <w:noProof/>
-                <w:webHidden/>
-              </w:rPr>
-            </w:r>
-            <w:r>
-              <w:rPr>
-                <w:noProof/>
-                <w:webHidden/>
-              </w:rPr>
-              <w:fldChar w:fldCharType="separate"/>
-            </w:r>
-            <w:r>
-              <w:rPr>
-                <w:noProof/>
-                <w:webHidden/>
-              </w:rPr>
-              <w:t>3</w:t>
-            </w:r>
-            <w:r>
-              <w:rPr>
-                <w:noProof/>
-                <w:webHidden/>
-              </w:rPr>
-              <w:fldChar w:fldCharType="end"/>
-            </w:r>
-          </w:hyperlink>
+          <w:bookmarkStart w:id="0" w:name="_GoBack"/>
+          <w:bookmarkEnd w:id="0"/>
+          <w:r>
+            <w:rPr>
+              <w:rStyle w:val="Hyperlink"/>
+              <w:noProof/>
+            </w:rPr>
+            <w:fldChar w:fldCharType="begin"/>
+          </w:r>
+          <w:r>
+            <w:rPr>
+              <w:rStyle w:val="Hyperlink"/>
+              <w:noProof/>
+            </w:rPr>
+            <w:instrText xml:space="preserve"> </w:instrText>
+          </w:r>
+          <w:r>
+            <w:rPr>
+              <w:noProof/>
+            </w:rPr>
+            <w:instrText>HYPERLINK \l "_Toc435024148"</w:instrText>
+          </w:r>
+          <w:r>
+            <w:rPr>
+              <w:rStyle w:val="Hyperlink"/>
+              <w:noProof/>
+            </w:rPr>
+            <w:instrText xml:space="preserve"> </w:instrText>
+          </w:r>
+          <w:r>
+            <w:rPr>
+              <w:rStyle w:val="Hyperlink"/>
+              <w:noProof/>
+            </w:rPr>
+          </w:r>
+          <w:r>
+            <w:rPr>
+              <w:rStyle w:val="Hyperlink"/>
+              <w:noProof/>
+            </w:rPr>
+            <w:fldChar w:fldCharType="separate"/>
+          </w:r>
+          <w:r>
+            <w:rPr>
+              <w:rStyle w:val="Hyperlink"/>
+              <w:noProof/>
+            </w:rPr>
+            <w:t>Revision History:</w:t>
+          </w:r>
+          <w:r>
+            <w:rPr>
+              <w:noProof/>
+              <w:webHidden/>
+            </w:rPr>
+            <w:tab/>
+          </w:r>
+          <w:r>
+            <w:rPr>
+              <w:noProof/>
+              <w:webHidden/>
+            </w:rPr>
+            <w:fldChar w:fldCharType="begin"/>
+          </w:r>
+          <w:r>
+            <w:rPr>
+              <w:noProof/>
+              <w:webHidden/>
+            </w:rPr>
+            <w:instrText xml:space="preserve"> PAGEREF _Toc435024148 \h </w:instrText>
+          </w:r>
+          <w:r>
+            <w:rPr>
+              <w:noProof/>
+              <w:webHidden/>
+            </w:rPr>
+          </w:r>
+          <w:r>
+            <w:rPr>
+              <w:noProof/>
+              <w:webHidden/>
+            </w:rPr>
+            <w:fldChar w:fldCharType="separate"/>
+          </w:r>
+          <w:r>
+            <w:rPr>
+              <w:noProof/>
+              <w:webHidden/>
+            </w:rPr>
+            <w:t>3</w:t>
+          </w:r>
+          <w:r>
+            <w:rPr>
+              <w:noProof/>
+              <w:webHidden/>
+            </w:rPr>
+            <w:fldChar w:fldCharType="end"/>
+          </w:r>
+          <w:r>
+            <w:rPr>
+              <w:rStyle w:val="Hyperlink"/>
+              <w:noProof/>
+            </w:rPr>
+            <w:fldChar w:fldCharType="end"/>
+          </w:r>
         </w:p>
         <w:p>
           <w:pPr>
@@ -702,7 +749,7 @@
               <w:noProof/>
             </w:rPr>
           </w:pPr>
-          <w:hyperlink w:anchor="_Toc435020421" w:history="1">
+          <w:hyperlink w:anchor="_Toc435024149" w:history="1">
             <w:r>
               <w:rPr>
                 <w:rStyle w:val="Hyperlink"/>
@@ -729,7 +776,7 @@
                 <w:noProof/>
                 <w:webHidden/>
               </w:rPr>
-              <w:instrText xml:space="preserve"> PAGEREF _Toc435020421 \h </w:instrText>
+              <w:instrText xml:space="preserve"> PAGEREF _Toc435024149 \h </w:instrText>
             </w:r>
             <w:r>
               <w:rPr>
@@ -772,7 +819,7 @@
               <w:noProof/>
             </w:rPr>
           </w:pPr>
-          <w:hyperlink w:anchor="_Toc435020422" w:history="1">
+          <w:hyperlink w:anchor="_Toc435024150" w:history="1">
             <w:r>
               <w:rPr>
                 <w:rStyle w:val="Hyperlink"/>
@@ -813,7 +860,7 @@
                 <w:noProof/>
                 <w:webHidden/>
               </w:rPr>
-              <w:instrText xml:space="preserve"> PAGEREF _Toc435020422 \h </w:instrText>
+              <w:instrText xml:space="preserve"> PAGEREF _Toc435024150 \h </w:instrText>
             </w:r>
             <w:r>
               <w:rPr>
@@ -856,7 +903,7 @@
               <w:noProof/>
             </w:rPr>
           </w:pPr>
-          <w:hyperlink w:anchor="_Toc435020423" w:history="1">
+          <w:hyperlink w:anchor="_Toc435024151" w:history="1">
             <w:r>
               <w:rPr>
                 <w:rStyle w:val="Hyperlink"/>
@@ -897,7 +944,7 @@
                 <w:noProof/>
                 <w:webHidden/>
               </w:rPr>
-              <w:instrText xml:space="preserve"> PAGEREF _Toc435020423 \h </w:instrText>
+              <w:instrText xml:space="preserve"> PAGEREF _Toc435024151 \h </w:instrText>
             </w:r>
             <w:r>
               <w:rPr>
@@ -940,7 +987,7 @@
               <w:noProof/>
             </w:rPr>
           </w:pPr>
-          <w:hyperlink w:anchor="_Toc435020424" w:history="1">
+          <w:hyperlink w:anchor="_Toc435024152" w:history="1">
             <w:r>
               <w:rPr>
                 <w:rStyle w:val="Hyperlink"/>
@@ -981,7 +1028,7 @@
                 <w:noProof/>
                 <w:webHidden/>
               </w:rPr>
-              <w:instrText xml:space="preserve"> PAGEREF _Toc435020424 \h </w:instrText>
+              <w:instrText xml:space="preserve"> PAGEREF _Toc435024152 \h </w:instrText>
             </w:r>
             <w:r>
               <w:rPr>
@@ -1024,7 +1071,7 @@
               <w:noProof/>
             </w:rPr>
           </w:pPr>
-          <w:hyperlink w:anchor="_Toc435020425" w:history="1">
+          <w:hyperlink w:anchor="_Toc435024153" w:history="1">
             <w:r>
               <w:rPr>
                 <w:rStyle w:val="Hyperlink"/>
@@ -1065,7 +1112,7 @@
                 <w:noProof/>
                 <w:webHidden/>
               </w:rPr>
-              <w:instrText xml:space="preserve"> PAGEREF _Toc435020425 \h </w:instrText>
+              <w:instrText xml:space="preserve"> PAGEREF _Toc435024153 \h </w:instrText>
             </w:r>
             <w:r>
               <w:rPr>
@@ -1108,7 +1155,7 @@
               <w:noProof/>
             </w:rPr>
           </w:pPr>
-          <w:hyperlink w:anchor="_Toc435020426" w:history="1">
+          <w:hyperlink w:anchor="_Toc435024154" w:history="1">
             <w:r>
               <w:rPr>
                 <w:rStyle w:val="Hyperlink"/>
@@ -1149,7 +1196,7 @@
                 <w:noProof/>
                 <w:webHidden/>
               </w:rPr>
-              <w:instrText xml:space="preserve"> PAGEREF _Toc435020426 \h </w:instrText>
+              <w:instrText xml:space="preserve"> PAGEREF _Toc435024154 \h </w:instrText>
             </w:r>
             <w:r>
               <w:rPr>
@@ -1192,7 +1239,7 @@
               <w:noProof/>
             </w:rPr>
           </w:pPr>
-          <w:hyperlink w:anchor="_Toc435020427" w:history="1">
+          <w:hyperlink w:anchor="_Toc435024155" w:history="1">
             <w:r>
               <w:rPr>
                 <w:rStyle w:val="Hyperlink"/>
@@ -1233,7 +1280,7 @@
                 <w:noProof/>
                 <w:webHidden/>
               </w:rPr>
-              <w:instrText xml:space="preserve"> PAGEREF _Toc435020427 \h </w:instrText>
+              <w:instrText xml:space="preserve"> PAGEREF _Toc435024155 \h </w:instrText>
             </w:r>
             <w:r>
               <w:rPr>
@@ -1276,7 +1323,7 @@
               <w:noProof/>
             </w:rPr>
           </w:pPr>
-          <w:hyperlink w:anchor="_Toc435020428" w:history="1">
+          <w:hyperlink w:anchor="_Toc435024156" w:history="1">
             <w:r>
               <w:rPr>
                 <w:rStyle w:val="Hyperlink"/>
@@ -1317,7 +1364,7 @@
                 <w:noProof/>
                 <w:webHidden/>
               </w:rPr>
-              <w:instrText xml:space="preserve"> PAGEREF _Toc435020428 \h </w:instrText>
+              <w:instrText xml:space="preserve"> PAGEREF _Toc435024156 \h </w:instrText>
             </w:r>
             <w:r>
               <w:rPr>
@@ -1360,7 +1407,7 @@
               <w:noProof/>
             </w:rPr>
           </w:pPr>
-          <w:hyperlink w:anchor="_Toc435020429" w:history="1">
+          <w:hyperlink w:anchor="_Toc435024157" w:history="1">
             <w:r>
               <w:rPr>
                 <w:rStyle w:val="Hyperlink"/>
@@ -1401,7 +1448,7 @@
                 <w:noProof/>
                 <w:webHidden/>
               </w:rPr>
-              <w:instrText xml:space="preserve"> PAGEREF _Toc435020429 \h </w:instrText>
+              <w:instrText xml:space="preserve"> PAGEREF _Toc435024157 \h </w:instrText>
             </w:r>
             <w:r>
               <w:rPr>
@@ -1444,7 +1491,7 @@
               <w:noProof/>
             </w:rPr>
           </w:pPr>
-          <w:hyperlink w:anchor="_Toc435020430" w:history="1">
+          <w:hyperlink w:anchor="_Toc435024158" w:history="1">
             <w:r>
               <w:rPr>
                 <w:rStyle w:val="Hyperlink"/>
@@ -1485,7 +1532,7 @@
                 <w:noProof/>
                 <w:webHidden/>
               </w:rPr>
-              <w:instrText xml:space="preserve"> PAGEREF _Toc435020430 \h </w:instrText>
+              <w:instrText xml:space="preserve"> PAGEREF _Toc435024158 \h </w:instrText>
             </w:r>
             <w:r>
               <w:rPr>
@@ -1528,7 +1575,7 @@
               <w:noProof/>
             </w:rPr>
           </w:pPr>
-          <w:hyperlink w:anchor="_Toc435020431" w:history="1">
+          <w:hyperlink w:anchor="_Toc435024159" w:history="1">
             <w:r>
               <w:rPr>
                 <w:rStyle w:val="Hyperlink"/>
@@ -1569,7 +1616,7 @@
                 <w:noProof/>
                 <w:webHidden/>
               </w:rPr>
-              <w:instrText xml:space="preserve"> PAGEREF _Toc435020431 \h </w:instrText>
+              <w:instrText xml:space="preserve"> PAGEREF _Toc435024159 \h </w:instrText>
             </w:r>
             <w:r>
               <w:rPr>
@@ -1612,7 +1659,7 @@
               <w:noProof/>
             </w:rPr>
           </w:pPr>
-          <w:hyperlink w:anchor="_Toc435020432" w:history="1">
+          <w:hyperlink w:anchor="_Toc435024160" w:history="1">
             <w:r>
               <w:rPr>
                 <w:rStyle w:val="Hyperlink"/>
@@ -1653,7 +1700,7 @@
                 <w:noProof/>
                 <w:webHidden/>
               </w:rPr>
-              <w:instrText xml:space="preserve"> PAGEREF _Toc435020432 \h </w:instrText>
+              <w:instrText xml:space="preserve"> PAGEREF _Toc435024160 \h </w:instrText>
             </w:r>
             <w:r>
               <w:rPr>
@@ -1706,7 +1753,7 @@
           <w:szCs w:val="32"/>
         </w:rPr>
       </w:pPr>
-      <w:bookmarkStart w:id="0" w:name="_Toc388005894"/>
+      <w:bookmarkStart w:id="1" w:name="_Toc388005894"/>
       <w:r>
         <w:br w:type="page"/>
       </w:r>
@@ -1719,13 +1766,13 @@
           <w:numId w:val="0"/>
         </w:numPr>
       </w:pPr>
-      <w:bookmarkStart w:id="1" w:name="_Toc435020420"/>
+      <w:bookmarkStart w:id="2" w:name="_Toc435024148"/>
       <w:r>
         <w:lastRenderedPageBreak/>
         <w:t>Revision History:</w:t>
       </w:r>
-      <w:bookmarkEnd w:id="0"/>
       <w:bookmarkEnd w:id="1"/>
+      <w:bookmarkEnd w:id="2"/>
     </w:p>
     <w:p/>
     <w:tbl>
@@ -2090,14 +2137,14 @@
           <w:numId w:val="0"/>
         </w:numPr>
       </w:pPr>
-      <w:bookmarkStart w:id="2" w:name="_Toc431380529"/>
-      <w:bookmarkStart w:id="3" w:name="_Toc435020421"/>
+      <w:bookmarkStart w:id="3" w:name="_Toc431380529"/>
+      <w:bookmarkStart w:id="4" w:name="_Toc435024149"/>
       <w:r>
         <w:lastRenderedPageBreak/>
         <w:t>Table of Acronyms</w:t>
       </w:r>
-      <w:bookmarkEnd w:id="2"/>
       <w:bookmarkEnd w:id="3"/>
+      <w:bookmarkEnd w:id="4"/>
     </w:p>
     <w:p/>
     <w:tbl>
@@ -3086,12 +3133,12 @@
         <w:spacing w:line="360" w:lineRule="auto"/>
         <w:ind w:left="360" w:hanging="360"/>
       </w:pPr>
-      <w:bookmarkStart w:id="4" w:name="_Toc435020422"/>
+      <w:bookmarkStart w:id="5" w:name="_Toc435024150"/>
       <w:r>
         <w:lastRenderedPageBreak/>
         <w:t>Introduction</w:t>
       </w:r>
-      <w:bookmarkEnd w:id="4"/>
+      <w:bookmarkEnd w:id="5"/>
     </w:p>
     <w:p>
       <w:pPr>
@@ -3361,11 +3408,11 @@
         <w:spacing w:line="360" w:lineRule="auto"/>
         <w:ind w:left="360" w:hanging="360"/>
       </w:pPr>
-      <w:bookmarkStart w:id="5" w:name="_Toc435020423"/>
+      <w:bookmarkStart w:id="6" w:name="_Toc435024151"/>
       <w:r>
         <w:t>Pre-requisite Knowledge</w:t>
       </w:r>
-      <w:bookmarkEnd w:id="5"/>
+      <w:bookmarkEnd w:id="6"/>
     </w:p>
     <w:p>
       <w:pPr>
@@ -3514,11 +3561,11 @@
         <w:spacing w:line="360" w:lineRule="auto"/>
         <w:ind w:left="360" w:hanging="360"/>
       </w:pPr>
-      <w:bookmarkStart w:id="6" w:name="_Toc435020424"/>
+      <w:bookmarkStart w:id="7" w:name="_Toc435024152"/>
       <w:r>
         <w:t>System Requirements</w:t>
       </w:r>
-      <w:bookmarkEnd w:id="6"/>
+      <w:bookmarkEnd w:id="7"/>
     </w:p>
     <w:p>
       <w:pPr>
@@ -3835,7 +3882,14 @@
           <w:szCs w:val="24"/>
         </w:rPr>
         <w:lastRenderedPageBreak/>
-        <w:t>The scripts are also expected to run on the following environments:</w:t>
+        <w:t>The scripts are also expected to ru</w:t>
+      </w:r>
+      <w:r>
+        <w:rPr>
+          <w:sz w:val="24"/>
+          <w:szCs w:val="24"/>
+        </w:rPr>
+        <w:t>n on the following environments but they are not tested properly:</w:t>
       </w:r>
     </w:p>
     <w:tbl>
@@ -3930,8 +3984,8 @@
                 <w:szCs w:val="24"/>
               </w:rPr>
             </w:pPr>
-            <w:bookmarkStart w:id="7" w:name="OLE_LINK21"/>
-            <w:bookmarkStart w:id="8" w:name="OLE_LINK22"/>
+            <w:bookmarkStart w:id="8" w:name="OLE_LINK21"/>
+            <w:bookmarkStart w:id="9" w:name="OLE_LINK22"/>
             <w:r>
               <w:rPr>
                 <w:sz w:val="24"/>
@@ -3939,8 +3993,8 @@
               </w:rPr>
               <w:t>Openstack Juno (OPNFV Arno Deployment</w:t>
             </w:r>
-            <w:bookmarkEnd w:id="7"/>
             <w:bookmarkEnd w:id="8"/>
+            <w:bookmarkEnd w:id="9"/>
             <w:r>
               <w:rPr>
                 <w:sz w:val="24"/>
@@ -4994,11 +5048,11 @@
         <w:spacing w:line="360" w:lineRule="auto"/>
         <w:ind w:left="360" w:hanging="360"/>
       </w:pPr>
-      <w:bookmarkStart w:id="9" w:name="_Toc435020425"/>
+      <w:bookmarkStart w:id="10" w:name="_Toc435024153"/>
       <w:r>
         <w:t>How to get the scripts</w:t>
       </w:r>
-      <w:bookmarkEnd w:id="9"/>
+      <w:bookmarkEnd w:id="10"/>
     </w:p>
     <w:p>
       <w:pPr>
@@ -5259,8 +5313,8 @@
         </w:rPr>
         <w:t xml:space="preserve"> for running vEPC scripts and a </w:t>
       </w:r>
-      <w:bookmarkStart w:id="10" w:name="OLE_LINK19"/>
-      <w:bookmarkStart w:id="11" w:name="OLE_LINK20"/>
+      <w:bookmarkStart w:id="11" w:name="OLE_LINK19"/>
+      <w:bookmarkStart w:id="12" w:name="OLE_LINK20"/>
       <w:r>
         <w:rPr>
           <w:sz w:val="24"/>
@@ -5268,8 +5322,8 @@
         </w:rPr>
         <w:t xml:space="preserve">checksum.txt </w:t>
       </w:r>
-      <w:bookmarkEnd w:id="10"/>
       <w:bookmarkEnd w:id="11"/>
+      <w:bookmarkEnd w:id="12"/>
       <w:r>
         <w:rPr>
           <w:sz w:val="24"/>
@@ -5378,9 +5432,9 @@
         </w:rPr>
         <w:t xml:space="preserve">After copying </w:t>
       </w:r>
-      <w:bookmarkStart w:id="12" w:name="OLE_LINK3"/>
-      <w:bookmarkStart w:id="13" w:name="OLE_LINK4"/>
-      <w:bookmarkStart w:id="14" w:name="OLE_LINK18"/>
+      <w:bookmarkStart w:id="13" w:name="OLE_LINK3"/>
+      <w:bookmarkStart w:id="14" w:name="OLE_LINK4"/>
+      <w:bookmarkStart w:id="15" w:name="OLE_LINK18"/>
       <w:r>
         <w:rPr>
           <w:i/>
@@ -5396,9 +5450,9 @@
         </w:rPr>
         <w:t xml:space="preserve"> </w:t>
       </w:r>
-      <w:bookmarkEnd w:id="12"/>
       <w:bookmarkEnd w:id="13"/>
       <w:bookmarkEnd w:id="14"/>
+      <w:bookmarkEnd w:id="15"/>
       <w:r>
         <w:rPr>
           <w:sz w:val="24"/>
@@ -5607,7 +5661,33 @@
           <w:sz w:val="24"/>
           <w:szCs w:val="24"/>
         </w:rPr>
-        <w:t>.tar.gz vEPC/</w:t>
+        <w:t xml:space="preserve">.tar.gz </w:t>
+      </w:r>
+      <w:proofErr w:type="spellStart"/>
+      <w:r>
+        <w:rPr>
+          <w:rFonts w:cs="Courier New"/>
+          <w:sz w:val="24"/>
+          <w:szCs w:val="24"/>
+        </w:rPr>
+        <w:t>vEPC</w:t>
+      </w:r>
+      <w:r>
+        <w:rPr>
+          <w:rFonts w:cs="Courier New"/>
+          <w:sz w:val="24"/>
+          <w:szCs w:val="24"/>
+        </w:rPr>
+        <w:t>_final</w:t>
+      </w:r>
+      <w:proofErr w:type="spellEnd"/>
+      <w:r>
+        <w:rPr>
+          <w:rFonts w:cs="Courier New"/>
+          <w:sz w:val="24"/>
+          <w:szCs w:val="24"/>
+        </w:rPr>
+        <w:t>/</w:t>
       </w:r>
     </w:p>
     <w:p>
@@ -5673,16 +5753,22 @@
         <w:rPr>
           <w:rFonts w:ascii="Courier New" w:hAnsi="Courier New" w:cs="Courier New"/>
         </w:rPr>
-        <w:t xml:space="preserve"> vEPC</w:t>
-      </w:r>
+        <w:t xml:space="preserve"> </w:t>
+      </w:r>
+      <w:proofErr w:type="spellStart"/>
       <w:r>
         <w:rPr>
           <w:rFonts w:ascii="Courier New" w:hAnsi="Courier New" w:cs="Courier New"/>
         </w:rPr>
+        <w:t>vEPC</w:t>
+      </w:r>
+      <w:r>
+        <w:rPr>
+          <w:rFonts w:ascii="Courier New" w:hAnsi="Courier New" w:cs="Courier New"/>
+        </w:rPr>
         <w:t>_final</w:t>
       </w:r>
-      <w:bookmarkStart w:id="15" w:name="_GoBack"/>
-      <w:bookmarkEnd w:id="15"/>
+      <w:proofErr w:type="spellEnd"/>
     </w:p>
     <w:p>
       <w:pPr>
@@ -5690,7 +5776,7 @@
         <w:spacing w:line="360" w:lineRule="auto"/>
         <w:ind w:left="360" w:hanging="360"/>
       </w:pPr>
-      <w:bookmarkStart w:id="16" w:name="_Toc435020426"/>
+      <w:bookmarkStart w:id="16" w:name="_Toc435024154"/>
       <w:r>
         <w:t>How to run</w:t>
       </w:r>
@@ -7227,7 +7313,7 @@
         <w:spacing w:line="360" w:lineRule="auto"/>
         <w:ind w:left="360" w:hanging="360"/>
       </w:pPr>
-      <w:bookmarkStart w:id="50" w:name="_Toc435020427"/>
+      <w:bookmarkStart w:id="50" w:name="_Toc435024155"/>
       <w:r>
         <w:t>Summary of Scripts</w:t>
       </w:r>
@@ -7307,14 +7393,21 @@
           <w:sz w:val="24"/>
           <w:szCs w:val="24"/>
         </w:rPr>
-        <w:t xml:space="preserve">This script deploys vEPC VCM components in high availability. Total of 15 instances are deployed in the form of VCM-1 (7 instances), VCM-2 (7 instances) and 1 instance for EMS </w:t>
-      </w:r>
-      <w:r>
-        <w:rPr>
-          <w:sz w:val="24"/>
-          <w:szCs w:val="24"/>
-        </w:rPr>
-        <w:t xml:space="preserve">and 7 Networks namely </w:t>
+        <w:t>This script deploys vEPC VCM components in high availability. Total of 15 instances are deployed in the form of VCM-1 (7 ins</w:t>
+      </w:r>
+      <w:r>
+        <w:rPr>
+          <w:sz w:val="24"/>
+          <w:szCs w:val="24"/>
+        </w:rPr>
+        <w:t xml:space="preserve">tances), VCM-2 (7 instances), 1 instance for EMS, </w:t>
+      </w:r>
+      <w:r>
+        <w:rPr>
+          <w:sz w:val="24"/>
+          <w:szCs w:val="24"/>
+        </w:rPr>
+        <w:t xml:space="preserve">7 Networks namely </w:t>
       </w:r>
       <w:proofErr w:type="spellStart"/>
       <w:r>
@@ -7358,7 +7451,23 @@
           <w:sz w:val="24"/>
           <w:szCs w:val="24"/>
         </w:rPr>
-        <w:t>Gi.</w:t>
+        <w:t xml:space="preserve">gi and 1 Router named as </w:t>
+      </w:r>
+      <w:proofErr w:type="spellStart"/>
+      <w:r>
+        <w:rPr>
+          <w:sz w:val="24"/>
+          <w:szCs w:val="24"/>
+        </w:rPr>
+        <w:t>VCM_Router</w:t>
+      </w:r>
+      <w:proofErr w:type="spellEnd"/>
+      <w:r>
+        <w:rPr>
+          <w:sz w:val="24"/>
+          <w:szCs w:val="24"/>
+        </w:rPr>
+        <w:t>.</w:t>
       </w:r>
     </w:p>
     <w:p>
@@ -7451,30 +7560,13 @@
     </w:p>
     <w:p>
       <w:pPr>
-        <w:spacing w:line="360" w:lineRule="auto"/>
-        <w:jc w:val="both"/>
-        <w:rPr>
-          <w:sz w:val="24"/>
-          <w:szCs w:val="24"/>
-        </w:rPr>
-      </w:pPr>
-      <w:r>
-        <w:rPr>
-          <w:sz w:val="24"/>
-          <w:szCs w:val="24"/>
-        </w:rPr>
-        <w:lastRenderedPageBreak/>
-        <w:t>Detailed functionality of each script is explained in the document name “vEPC Automation Scripts Design Reference” along with diagrams for better understanding without going deeper into the inner details of APIs and functions used to perform such tasks.</w:t>
-      </w:r>
-    </w:p>
-    <w:p>
-      <w:pPr>
         <w:pStyle w:val="Heading1"/>
         <w:spacing w:line="360" w:lineRule="auto"/>
         <w:ind w:left="360" w:hanging="360"/>
       </w:pPr>
-      <w:bookmarkStart w:id="51" w:name="_Toc435020428"/>
-      <w:r>
+      <w:bookmarkStart w:id="51" w:name="_Toc435024156"/>
+      <w:r>
+        <w:lastRenderedPageBreak/>
         <w:t>Execution time of scripts</w:t>
       </w:r>
       <w:bookmarkEnd w:id="51"/>
@@ -7493,7 +7585,21 @@
           <w:sz w:val="24"/>
           <w:szCs w:val="24"/>
         </w:rPr>
-        <w:t>Depending upon the computational power, all the four scripts have variant execution time. Approximate time of completion is stated below:</w:t>
+        <w:t>Depending upon the c</w:t>
+      </w:r>
+      <w:r>
+        <w:rPr>
+          <w:sz w:val="24"/>
+          <w:szCs w:val="24"/>
+        </w:rPr>
+        <w:t>omputational power, all the two</w:t>
+      </w:r>
+      <w:r>
+        <w:rPr>
+          <w:sz w:val="24"/>
+          <w:szCs w:val="24"/>
+        </w:rPr>
+        <w:t xml:space="preserve"> scripts have variant execution time. Approximate time of completion is stated below:</w:t>
       </w:r>
     </w:p>
     <w:p>
@@ -7558,7 +7664,7 @@
       <w:pPr>
         <w:pStyle w:val="Heading1"/>
       </w:pPr>
-      <w:bookmarkStart w:id="52" w:name="_Toc435020429"/>
+      <w:bookmarkStart w:id="52" w:name="_Toc435024157"/>
       <w:r>
         <w:t>Deployment Design</w:t>
       </w:r>
@@ -7578,14 +7684,165 @@
           <w:sz w:val="24"/>
           <w:szCs w:val="24"/>
         </w:rPr>
-        <w:t>VCM components are deployed in high availability and each component requires the creation of 7 instances. Each instance has different requirements of ports and networks attached to it.</w:t>
-      </w:r>
-      <w:r>
-        <w:rPr>
-          <w:sz w:val="24"/>
-          <w:szCs w:val="24"/>
-        </w:rPr>
-        <w:t xml:space="preserve"> Following diagram shows the networks created during deployment and VMs associated with it:</w:t>
+        <w:t>VCM</w:t>
+      </w:r>
+      <w:r>
+        <w:rPr>
+          <w:sz w:val="24"/>
+          <w:szCs w:val="24"/>
+        </w:rPr>
+        <w:t>-vEPC</w:t>
+      </w:r>
+      <w:r>
+        <w:rPr>
+          <w:sz w:val="24"/>
+          <w:szCs w:val="24"/>
+        </w:rPr>
+        <w:t xml:space="preserve"> components are deployed in high availability</w:t>
+      </w:r>
+      <w:r>
+        <w:rPr>
+          <w:sz w:val="24"/>
+          <w:szCs w:val="24"/>
+        </w:rPr>
+        <w:t>.</w:t>
+      </w:r>
+      <w:r>
+        <w:rPr>
+          <w:sz w:val="24"/>
+          <w:szCs w:val="24"/>
+        </w:rPr>
+        <w:t xml:space="preserve"> </w:t>
+      </w:r>
+      <w:r>
+        <w:rPr>
+          <w:sz w:val="24"/>
+          <w:szCs w:val="24"/>
+        </w:rPr>
+        <w:t>Total of 15 instances are deployed in the form of VCM-1 (7 ins</w:t>
+      </w:r>
+      <w:r>
+        <w:rPr>
+          <w:sz w:val="24"/>
+          <w:szCs w:val="24"/>
+        </w:rPr>
+        <w:t xml:space="preserve">tances), VCM-2 (7 instances), 1 instance for EMS, 7 Networks </w:t>
+      </w:r>
+      <w:r>
+        <w:rPr>
+          <w:sz w:val="24"/>
+          <w:szCs w:val="24"/>
+        </w:rPr>
+        <w:t xml:space="preserve">are created </w:t>
+      </w:r>
+      <w:r>
+        <w:rPr>
+          <w:sz w:val="24"/>
+          <w:szCs w:val="24"/>
+        </w:rPr>
+        <w:t xml:space="preserve">namely </w:t>
+      </w:r>
+      <w:proofErr w:type="spellStart"/>
+      <w:r>
+        <w:rPr>
+          <w:sz w:val="24"/>
+          <w:szCs w:val="24"/>
+        </w:rPr>
+        <w:t>VCM_Net</w:t>
+      </w:r>
+      <w:proofErr w:type="spellEnd"/>
+      <w:r>
+        <w:rPr>
+          <w:sz w:val="24"/>
+          <w:szCs w:val="24"/>
+        </w:rPr>
+        <w:t>,</w:t>
+      </w:r>
+      <w:r>
+        <w:rPr>
+          <w:sz w:val="24"/>
+          <w:szCs w:val="24"/>
+        </w:rPr>
+        <w:t xml:space="preserve"> S1</w:t>
+      </w:r>
+      <w:r>
+        <w:rPr>
+          <w:sz w:val="24"/>
+          <w:szCs w:val="24"/>
+        </w:rPr>
+        <w:t xml:space="preserve">C, S1U, S6a, RADIUS, SGs </w:t>
+      </w:r>
+      <w:r>
+        <w:rPr>
+          <w:sz w:val="24"/>
+          <w:szCs w:val="24"/>
+        </w:rPr>
+        <w:t>and S</w:t>
+      </w:r>
+      <w:r>
+        <w:rPr>
+          <w:sz w:val="24"/>
+          <w:szCs w:val="24"/>
+        </w:rPr>
+        <w:t>gi and 1 Router</w:t>
+      </w:r>
+      <w:r>
+        <w:rPr>
+          <w:sz w:val="24"/>
+          <w:szCs w:val="24"/>
+        </w:rPr>
+        <w:t xml:space="preserve"> is created</w:t>
+      </w:r>
+      <w:r>
+        <w:rPr>
+          <w:sz w:val="24"/>
+          <w:szCs w:val="24"/>
+        </w:rPr>
+        <w:t xml:space="preserve"> named as</w:t>
+      </w:r>
+      <w:r>
+        <w:rPr>
+          <w:sz w:val="24"/>
+          <w:szCs w:val="24"/>
+        </w:rPr>
+        <w:t xml:space="preserve"> </w:t>
+      </w:r>
+      <w:proofErr w:type="spellStart"/>
+      <w:r>
+        <w:rPr>
+          <w:sz w:val="24"/>
+          <w:szCs w:val="24"/>
+        </w:rPr>
+        <w:t>VCM_Router</w:t>
+      </w:r>
+      <w:proofErr w:type="spellEnd"/>
+      <w:r>
+        <w:rPr>
+          <w:sz w:val="24"/>
+          <w:szCs w:val="24"/>
+        </w:rPr>
+        <w:t xml:space="preserve"> to which all the 7 networks are connected. </w:t>
+      </w:r>
+      <w:r>
+        <w:rPr>
+          <w:sz w:val="24"/>
+          <w:szCs w:val="24"/>
+        </w:rPr>
+        <w:t>Following diagram shows the networks created during deplo</w:t>
+      </w:r>
+      <w:r>
+        <w:rPr>
+          <w:sz w:val="24"/>
+          <w:szCs w:val="24"/>
+        </w:rPr>
+        <w:t>yment and VMs associated to them</w:t>
+      </w:r>
+      <w:r>
+        <w:rPr>
+          <w:sz w:val="24"/>
+          <w:szCs w:val="24"/>
+        </w:rPr>
+        <w:t>:</w:t>
       </w:r>
     </w:p>
     <w:p>
@@ -7666,7 +7923,7 @@
         <w:spacing w:line="360" w:lineRule="auto"/>
         <w:ind w:left="360" w:hanging="360"/>
       </w:pPr>
-      <w:bookmarkStart w:id="53" w:name="_Toc435020430"/>
+      <w:bookmarkStart w:id="53" w:name="_Toc435024158"/>
       <w:r>
         <w:t>Login Credentials</w:t>
       </w:r>
@@ -7779,7 +8036,7 @@
         <w:spacing w:line="360" w:lineRule="auto"/>
         <w:ind w:left="360" w:hanging="360"/>
       </w:pPr>
-      <w:bookmarkStart w:id="54" w:name="_Toc435020431"/>
+      <w:bookmarkStart w:id="54" w:name="_Toc435024159"/>
       <w:r>
         <w:t>Logs</w:t>
       </w:r>
@@ -7798,7 +8055,21 @@
           <w:sz w:val="24"/>
           <w:szCs w:val="24"/>
         </w:rPr>
-        <w:t>All the scripts generate logs during execution. To see the logs generated during the execution of scripts, go into the /vEPC/logs/ directory. It contains a total of 8 files, 2 for each script; one file is for activity log i.e. the total flow of script in which it deploys VCM components and the second is error log in case if any error occurs during the execution of script.</w:t>
+        <w:t>All the scripts generate logs during execution. To see the logs generated during the execution of scripts, go into the /vEPC/logs/ dir</w:t>
+      </w:r>
+      <w:r>
+        <w:rPr>
+          <w:sz w:val="24"/>
+          <w:szCs w:val="24"/>
+        </w:rPr>
+        <w:t>ectory. It contains a total of 4</w:t>
+      </w:r>
+      <w:r>
+        <w:rPr>
+          <w:sz w:val="24"/>
+          <w:szCs w:val="24"/>
+        </w:rPr>
+        <w:t xml:space="preserve"> files, 2 for each script; one file is for activity log i.e. the total flow of script in which it deploys VCM components and the second is error log in case if any error occurs during the execution of script.</w:t>
       </w:r>
     </w:p>
     <w:p>
@@ -7852,7 +8123,7 @@
       <w:r>
         <w:t xml:space="preserve"> </w:t>
       </w:r>
-      <w:bookmarkStart w:id="55" w:name="_Toc435020432"/>
+      <w:bookmarkStart w:id="55" w:name="_Toc435024160"/>
       <w:r>
         <w:t>Known bugs</w:t>
       </w:r>
@@ -8648,7 +8919,7 @@
           <w:rPr>
             <w:noProof/>
           </w:rPr>
-          <w:t>8</w:t>
+          <w:t>14</w:t>
         </w:r>
         <w:r>
           <w:rPr>
@@ -11490,6 +11761,7 @@
     <w:rsid w:val="007519B9"/>
     <w:rsid w:val="00751FEF"/>
     <w:rsid w:val="007801C6"/>
+    <w:rsid w:val="00785123"/>
     <w:rsid w:val="00786D08"/>
     <w:rsid w:val="00830E01"/>
     <w:rsid w:val="008B04FF"/>
@@ -11499,6 +11771,7 @@
     <w:rsid w:val="009F1BF7"/>
     <w:rsid w:val="009F6E8F"/>
     <w:rsid w:val="00AF7348"/>
+    <w:rsid w:val="00B73645"/>
     <w:rsid w:val="00B81C42"/>
     <w:rsid w:val="00B84B98"/>
     <w:rsid w:val="00C478B4"/>
@@ -12278,7 +12551,7 @@
 </file>
 
 <file path=customXml/itemProps1.xml><?xml version="1.0" encoding="utf-8"?>
-<ds:datastoreItem xmlns:ds="http://schemas.openxmlformats.org/officeDocument/2006/customXml" ds:itemID="{2BBB0354-19C6-4D4D-B864-CC46755259B7}">
+<ds:datastoreItem xmlns:ds="http://schemas.openxmlformats.org/officeDocument/2006/customXml" ds:itemID="{8786C695-800D-408D-BAEF-604051993BFA}">
   <ds:schemaRefs>
     <ds:schemaRef ds:uri="http://schemas.openxmlformats.org/officeDocument/2006/bibliography"/>
   </ds:schemaRefs>

</xml_diff>